<commit_message>
Updated meeting note 2023.1.18
</commit_message>
<xml_diff>
--- a/docs/meetingnotes/meetingnote2023.1.18.docx
+++ b/docs/meetingnotes/meetingnote2023.1.18.docx
@@ -545,6 +545,44 @@
           <w:sz w:val="24"/>
           <w:szCs w:val="24"/>
         </w:rPr>
+        <w:t>Changed regular meeting time (again) from 11 am on Mondays to 2:00 pm on Wednesday</w:t>
+      </w:r>
+      <w:r>
+        <w:rPr>
+          <w:rFonts w:cs="Times New Roman (Body CS)"/>
+          <w:sz w:val="24"/>
+          <w:szCs w:val="24"/>
+        </w:rPr>
+        <w:t>s</w:t>
+      </w:r>
+      <w:r>
+        <w:rPr>
+          <w:rFonts w:cs="Times New Roman (Body CS)"/>
+          <w:sz w:val="24"/>
+          <w:szCs w:val="24"/>
+        </w:rPr>
+        <w:t>.</w:t>
+      </w:r>
+    </w:p>
+    <w:p>
+      <w:pPr>
+        <w:pStyle w:val="ListParagraph"/>
+        <w:numPr>
+          <w:ilvl w:val="0"/>
+          <w:numId w:val="4"/>
+        </w:numPr>
+        <w:rPr>
+          <w:rFonts w:cs="Times New Roman (Body CS)"/>
+          <w:sz w:val="24"/>
+          <w:szCs w:val="24"/>
+        </w:rPr>
+      </w:pPr>
+      <w:r>
+        <w:rPr>
+          <w:rFonts w:cs="Times New Roman (Body CS)"/>
+          <w:sz w:val="24"/>
+          <w:szCs w:val="24"/>
+        </w:rPr>
         <w:t xml:space="preserve">Work assignment. </w:t>
       </w:r>
     </w:p>
@@ -779,6 +817,7 @@
           <w:sz w:val="24"/>
           <w:szCs w:val="24"/>
         </w:rPr>
+        <w:lastRenderedPageBreak/>
         <w:t xml:space="preserve">Apply </w:t>
       </w:r>
       <w:proofErr w:type="spellStart"/>
@@ -819,7 +858,6 @@
           <w:sz w:val="24"/>
           <w:szCs w:val="24"/>
         </w:rPr>
-        <w:lastRenderedPageBreak/>
         <w:t xml:space="preserve">Identify more interesting “treatment” variables such as Menopausal status in our LSM-15 year, use method developed in 5) to convert them into binary each respectively, if they are non-binary. Then  apply </w:t>
       </w:r>
       <w:proofErr w:type="spellStart"/>
@@ -1326,6 +1364,7 @@
           <w:sz w:val="24"/>
           <w:szCs w:val="24"/>
         </w:rPr>
+        <w:lastRenderedPageBreak/>
         <w:t xml:space="preserve">Work on the tech reports/papers. </w:t>
       </w:r>
     </w:p>
@@ -1341,7 +1380,6 @@
           <w:sz w:val="24"/>
           <w:szCs w:val="24"/>
         </w:rPr>
-        <w:lastRenderedPageBreak/>
         <w:t xml:space="preserve">     </w:t>
       </w:r>
     </w:p>

</xml_diff>